<commit_message>
Added updated version for requirementsTasks file
</commit_message>
<xml_diff>
--- a/Docs/initial/RequirementsTasks_v1.0.docx
+++ b/Docs/initial/RequirementsTasks_v1.0.docx
@@ -602,7 +602,21 @@
         <w:rPr>
           <w:rFonts w:cstheme="minorHAnsi"/>
         </w:rPr>
-        <w:t xml:space="preserve">task-ul </w:t>
+        <w:t>task-</w:t>
+      </w:r>
+      <w:proofErr w:type="spellStart"/>
+      <w:r>
+        <w:rPr>
+          <w:rFonts w:cstheme="minorHAnsi"/>
+        </w:rPr>
+        <w:t>ul</w:t>
+      </w:r>
+      <w:proofErr w:type="spellEnd"/>
+      <w:r>
+        <w:rPr>
+          <w:rFonts w:cstheme="minorHAnsi"/>
+        </w:rPr>
+        <w:t xml:space="preserve"> </w:t>
       </w:r>
       <w:proofErr w:type="spellStart"/>
       <w:r>
@@ -841,7 +855,21 @@
         <w:rPr>
           <w:rFonts w:cstheme="minorHAnsi"/>
         </w:rPr>
-        <w:t xml:space="preserve">. Task-ul </w:t>
+        <w:t>. Task-</w:t>
+      </w:r>
+      <w:proofErr w:type="spellStart"/>
+      <w:r>
+        <w:rPr>
+          <w:rFonts w:cstheme="minorHAnsi"/>
+        </w:rPr>
+        <w:t>ul</w:t>
+      </w:r>
+      <w:proofErr w:type="spellEnd"/>
+      <w:r>
+        <w:rPr>
+          <w:rFonts w:cstheme="minorHAnsi"/>
+        </w:rPr>
+        <w:t xml:space="preserve"> </w:t>
       </w:r>
       <w:proofErr w:type="spellStart"/>
       <w:r>
@@ -912,6 +940,19 @@
           <w:rFonts w:cstheme="minorHAnsi"/>
         </w:rPr>
         <w:t>.</w:t>
+      </w:r>
+      <w:r>
+        <w:rPr>
+          <w:rFonts w:cstheme="minorHAnsi"/>
+        </w:rPr>
+        <w:t xml:space="preserve"> </w:t>
+      </w:r>
+      <w:r>
+        <w:rPr>
+          <w:rFonts w:cstheme="minorHAnsi"/>
+          <w:color w:val="FF0000"/>
+        </w:rPr>
+        <w:t>+ id task</w:t>
       </w:r>
     </w:p>
     <w:p>
@@ -1305,6 +1346,7 @@
         <w:jc w:val="both"/>
         <w:rPr>
           <w:rFonts w:cstheme="minorHAnsi"/>
+          <w:color w:val="FF0000"/>
         </w:rPr>
       </w:pPr>
       <w:r>
@@ -1388,7 +1430,54 @@
         <w:rPr>
           <w:rFonts w:cstheme="minorHAnsi"/>
         </w:rPr>
-        <w:t xml:space="preserve"> task.</w:t>
+        <w:t xml:space="preserve"> </w:t>
+      </w:r>
+      <w:proofErr w:type="gramStart"/>
+      <w:r>
+        <w:rPr>
+          <w:rFonts w:cstheme="minorHAnsi"/>
+        </w:rPr>
+        <w:t>task.</w:t>
+      </w:r>
+      <w:r>
+        <w:rPr>
+          <w:rFonts w:cstheme="minorHAnsi"/>
+          <w:color w:val="FF0000"/>
+        </w:rPr>
+        <w:t>(</w:t>
+      </w:r>
+      <w:proofErr w:type="spellStart"/>
+      <w:proofErr w:type="gramEnd"/>
+      <w:r>
+        <w:rPr>
+          <w:rFonts w:cstheme="minorHAnsi"/>
+          <w:color w:val="FF0000"/>
+        </w:rPr>
+        <w:t>ce</w:t>
+      </w:r>
+      <w:proofErr w:type="spellEnd"/>
+      <w:r>
+        <w:rPr>
+          <w:rFonts w:cstheme="minorHAnsi"/>
+          <w:color w:val="FF0000"/>
+        </w:rPr>
+        <w:t xml:space="preserve"> </w:t>
+      </w:r>
+      <w:proofErr w:type="spellStart"/>
+      <w:r>
+        <w:rPr>
+          <w:rFonts w:cstheme="minorHAnsi"/>
+          <w:color w:val="FF0000"/>
+        </w:rPr>
+        <w:t>informatii</w:t>
+      </w:r>
+      <w:proofErr w:type="spellEnd"/>
+      <w:r>
+        <w:rPr>
+          <w:rFonts w:cstheme="minorHAnsi"/>
+          <w:color w:val="FF0000"/>
+        </w:rPr>
+        <w:t>?)</w:t>
       </w:r>
     </w:p>
     <w:p>
@@ -1423,6 +1512,7 @@
         <w:jc w:val="both"/>
         <w:rPr>
           <w:rFonts w:cstheme="minorHAnsi"/>
+          <w:color w:val="FF0000"/>
         </w:rPr>
       </w:pPr>
       <w:r>
@@ -1492,7 +1582,70 @@
         <w:rPr>
           <w:rFonts w:cstheme="minorHAnsi"/>
         </w:rPr>
-        <w:t xml:space="preserve"> task.</w:t>
+        <w:t xml:space="preserve"> </w:t>
+      </w:r>
+      <w:proofErr w:type="gramStart"/>
+      <w:r>
+        <w:rPr>
+          <w:rFonts w:cstheme="minorHAnsi"/>
+        </w:rPr>
+        <w:t>task.</w:t>
+      </w:r>
+      <w:r>
+        <w:rPr>
+          <w:rFonts w:cstheme="minorHAnsi"/>
+          <w:color w:val="FF0000"/>
+        </w:rPr>
+        <w:t>(</w:t>
+      </w:r>
+      <w:proofErr w:type="spellStart"/>
+      <w:proofErr w:type="gramEnd"/>
+      <w:r>
+        <w:rPr>
+          <w:rFonts w:cstheme="minorHAnsi"/>
+          <w:color w:val="FF0000"/>
+        </w:rPr>
+        <w:t>ce</w:t>
+      </w:r>
+      <w:proofErr w:type="spellEnd"/>
+      <w:r>
+        <w:rPr>
+          <w:rFonts w:cstheme="minorHAnsi"/>
+          <w:color w:val="FF0000"/>
+        </w:rPr>
+        <w:t xml:space="preserve"> se </w:t>
+      </w:r>
+      <w:proofErr w:type="spellStart"/>
+      <w:r>
+        <w:rPr>
+          <w:rFonts w:cstheme="minorHAnsi"/>
+          <w:color w:val="FF0000"/>
+        </w:rPr>
+        <w:t>poate</w:t>
+      </w:r>
+      <w:proofErr w:type="spellEnd"/>
+      <w:r>
+        <w:rPr>
+          <w:rFonts w:cstheme="minorHAnsi"/>
+          <w:color w:val="FF0000"/>
+        </w:rPr>
+        <w:t xml:space="preserve"> </w:t>
+      </w:r>
+      <w:proofErr w:type="spellStart"/>
+      <w:r>
+        <w:rPr>
+          <w:rFonts w:cstheme="minorHAnsi"/>
+          <w:color w:val="FF0000"/>
+        </w:rPr>
+        <w:t>modifica</w:t>
+      </w:r>
+      <w:proofErr w:type="spellEnd"/>
+      <w:r>
+        <w:rPr>
+          <w:rFonts w:cstheme="minorHAnsi"/>
+          <w:color w:val="FF0000"/>
+        </w:rPr>
+        <w:t>?)</w:t>
       </w:r>
     </w:p>
     <w:p>
@@ -1526,6 +1679,7 @@
         <w:jc w:val="both"/>
         <w:rPr>
           <w:rFonts w:cstheme="minorHAnsi"/>
+          <w:color w:val="FF0000"/>
         </w:rPr>
       </w:pPr>
       <w:r>
@@ -1581,7 +1735,77 @@
         <w:rPr>
           <w:rFonts w:cstheme="minorHAnsi"/>
         </w:rPr>
-        <w:t xml:space="preserve"> task.</w:t>
+        <w:t xml:space="preserve"> </w:t>
+      </w:r>
+      <w:proofErr w:type="gramStart"/>
+      <w:r>
+        <w:rPr>
+          <w:rFonts w:cstheme="minorHAnsi"/>
+        </w:rPr>
+        <w:t>task.</w:t>
+      </w:r>
+      <w:r>
+        <w:rPr>
+          <w:rFonts w:cstheme="minorHAnsi"/>
+          <w:color w:val="FF0000"/>
+        </w:rPr>
+        <w:t>(</w:t>
+      </w:r>
+      <w:proofErr w:type="gramEnd"/>
+      <w:r>
+        <w:rPr>
+          <w:rFonts w:cstheme="minorHAnsi"/>
+          <w:color w:val="FF0000"/>
+        </w:rPr>
+        <w:t xml:space="preserve">in </w:t>
+      </w:r>
+      <w:proofErr w:type="spellStart"/>
+      <w:r>
+        <w:rPr>
+          <w:rFonts w:cstheme="minorHAnsi"/>
+          <w:color w:val="FF0000"/>
+        </w:rPr>
+        <w:t>functie</w:t>
+      </w:r>
+      <w:proofErr w:type="spellEnd"/>
+      <w:r>
+        <w:rPr>
+          <w:rFonts w:cstheme="minorHAnsi"/>
+          <w:color w:val="FF0000"/>
+        </w:rPr>
+        <w:t xml:space="preserve"> de </w:t>
+      </w:r>
+      <w:proofErr w:type="spellStart"/>
+      <w:r>
+        <w:rPr>
+          <w:rFonts w:cstheme="minorHAnsi"/>
+          <w:color w:val="FF0000"/>
+        </w:rPr>
+        <w:t>ce</w:t>
+      </w:r>
+      <w:proofErr w:type="spellEnd"/>
+      <w:r>
+        <w:rPr>
+          <w:rFonts w:cstheme="minorHAnsi"/>
+          <w:color w:val="FF0000"/>
+        </w:rPr>
+        <w:t xml:space="preserve"> </w:t>
+      </w:r>
+      <w:proofErr w:type="spellStart"/>
+      <w:r>
+        <w:rPr>
+          <w:rFonts w:cstheme="minorHAnsi"/>
+          <w:color w:val="FF0000"/>
+        </w:rPr>
+        <w:t>atribut</w:t>
+      </w:r>
+      <w:proofErr w:type="spellEnd"/>
+      <w:r>
+        <w:rPr>
+          <w:rFonts w:cstheme="minorHAnsi"/>
+          <w:color w:val="FF0000"/>
+        </w:rPr>
+        <w:t>?)</w:t>
       </w:r>
     </w:p>
     <w:p>
@@ -4256,7 +4480,7 @@
     <w:lsdException w:name="Table Web 2" w:semiHidden="1" w:unhideWhenUsed="1"/>
     <w:lsdException w:name="Table Web 3" w:semiHidden="1" w:unhideWhenUsed="1"/>
     <w:lsdException w:name="Balloon Text" w:semiHidden="1" w:unhideWhenUsed="1"/>
-    <w:lsdException w:name="Table Grid" w:semiHidden="1" w:uiPriority="59" w:unhideWhenUsed="1"/>
+    <w:lsdException w:name="Table Grid" w:uiPriority="59"/>
     <w:lsdException w:name="Table Theme" w:semiHidden="1" w:unhideWhenUsed="1"/>
     <w:lsdException w:name="Placeholder Text" w:semiHidden="1"/>
     <w:lsdException w:name="No Spacing" w:uiPriority="1" w:qFormat="1"/>

</xml_diff>